<commit_message>
final change lab1 inf
</commit_message>
<xml_diff>
--- a/informatics/sem1/labs/lab1/P3116_информатика_лаб1_Головин_Р.Е.docx
+++ b/informatics/sem1/labs/lab1/P3116_информатика_лаб1_Головин_Р.Е.docx
@@ -48,14 +48,7 @@
           <w:sz w:val="28"/>
           <w:szCs w:val="28"/>
         </w:rPr>
-        <w:t>Факультет программной инженерии и компьютерной техник</w:t>
-      </w:r>
-      <w:r>
-        <w:rPr>
-          <w:sz w:val="28"/>
-          <w:szCs w:val="28"/>
-        </w:rPr>
-        <w:t>и</w:t>
+        <w:t>Факультет программной инженерии и компьютерной техники</w:t>
       </w:r>
     </w:p>
     <w:p>
@@ -73,30 +66,14 @@
           <w:sz w:val="28"/>
           <w:szCs w:val="28"/>
         </w:rPr>
-        <w:t xml:space="preserve">Лабораторная работа по </w:t>
-      </w:r>
-      <w:proofErr w:type="gramStart"/>
-      <w:r>
-        <w:rPr>
-          <w:sz w:val="28"/>
-          <w:szCs w:val="28"/>
-        </w:rPr>
-        <w:t>информатике</w:t>
-      </w:r>
-      <w:r>
-        <w:rPr>
-          <w:sz w:val="28"/>
-          <w:szCs w:val="28"/>
-        </w:rPr>
-        <w:t xml:space="preserve">  №</w:t>
-      </w:r>
-      <w:proofErr w:type="gramEnd"/>
-      <w:r>
-        <w:rPr>
-          <w:sz w:val="28"/>
-          <w:szCs w:val="28"/>
-        </w:rPr>
-        <w:t>1</w:t>
+        <w:t>Лабораторная работа по информатике</w:t>
+      </w:r>
+      <w:r>
+        <w:rPr>
+          <w:sz w:val="28"/>
+          <w:szCs w:val="28"/>
+        </w:rPr>
+        <w:t xml:space="preserve">  №1</w:t>
       </w:r>
     </w:p>
     <w:p>
@@ -157,30 +134,36 @@
         <w:rPr>
           <w:sz w:val="28"/>
           <w:szCs w:val="28"/>
+        </w:rPr>
+      </w:pPr>
+      <w:r>
+        <w:rPr>
+          <w:sz w:val="28"/>
+          <w:szCs w:val="28"/>
+        </w:rPr>
+        <w:t>Головин Роман Евгеньевич</w:t>
+      </w:r>
+      <w:r>
+        <w:rPr>
+          <w:sz w:val="28"/>
+          <w:szCs w:val="28"/>
+        </w:rPr>
+        <w:t xml:space="preserve"> </w:t>
+      </w:r>
+      <w:r>
+        <w:rPr>
+          <w:sz w:val="28"/>
+          <w:szCs w:val="28"/>
           <w:lang w:val="en-US"/>
         </w:rPr>
-      </w:pPr>
-      <w:r>
-        <w:rPr>
-          <w:sz w:val="28"/>
-          <w:szCs w:val="28"/>
-        </w:rPr>
-        <w:t>Головин Роман Евгеньевич</w:t>
-      </w:r>
-      <w:r>
-        <w:rPr>
-          <w:sz w:val="28"/>
-          <w:szCs w:val="28"/>
-        </w:rPr>
-        <w:t xml:space="preserve"> </w:t>
-      </w:r>
-      <w:r>
-        <w:rPr>
-          <w:sz w:val="28"/>
-          <w:szCs w:val="28"/>
-          <w:lang w:val="en-US"/>
-        </w:rPr>
-        <w:t>P3116</w:t>
+        <w:t>P</w:t>
+      </w:r>
+      <w:r>
+        <w:rPr>
+          <w:sz w:val="28"/>
+          <w:szCs w:val="28"/>
+        </w:rPr>
+        <w:t>3116</w:t>
       </w:r>
     </w:p>
     <w:p>
@@ -209,22 +192,14 @@
         <w:rPr>
           <w:sz w:val="28"/>
           <w:szCs w:val="28"/>
-          <w:lang w:val="en-US"/>
-        </w:rPr>
-      </w:pPr>
-      <w:r>
-        <w:rPr>
-          <w:sz w:val="28"/>
-          <w:szCs w:val="28"/>
-        </w:rPr>
-        <w:t>Балакшин Па</w:t>
-      </w:r>
-      <w:r>
-        <w:rPr>
-          <w:sz w:val="28"/>
-          <w:szCs w:val="28"/>
-        </w:rPr>
-        <w:t>вел Валерьевич</w:t>
+        </w:rPr>
+      </w:pPr>
+      <w:r>
+        <w:rPr>
+          <w:sz w:val="28"/>
+          <w:szCs w:val="28"/>
+        </w:rPr>
+        <w:t>Балакшин Павел Валерьевич</w:t>
       </w:r>
     </w:p>
     <w:p>
@@ -285,6 +260,15 @@
     </w:p>
     <w:sdt>
       <w:sdtPr>
+        <w:rPr>
+          <w:rFonts w:ascii="Times New Roman" w:eastAsiaTheme="minorHAnsi" w:hAnsi="Times New Roman" w:cs="Times New Roman"/>
+          <w:color w:val="auto"/>
+          <w:kern w:val="2"/>
+          <w:sz w:val="24"/>
+          <w:szCs w:val="24"/>
+          <w:lang w:eastAsia="en-US"/>
+          <w14:ligatures w14:val="standardContextual"/>
+        </w:rPr>
         <w:id w:val="-1252735753"/>
         <w:docPartObj>
           <w:docPartGallery w:val="Table of Contents"/>
@@ -293,15 +277,8 @@
       </w:sdtPr>
       <w:sdtEndPr>
         <w:rPr>
-          <w:rFonts w:ascii="Times New Roman" w:eastAsiaTheme="minorHAnsi" w:hAnsi="Times New Roman" w:cs="Times New Roman"/>
           <w:b/>
           <w:bCs/>
-          <w:color w:val="auto"/>
-          <w:kern w:val="2"/>
-          <w:sz w:val="24"/>
-          <w:szCs w:val="24"/>
-          <w:lang w:eastAsia="en-US"/>
-          <w14:ligatures w14:val="standardContextual"/>
         </w:rPr>
       </w:sdtEndPr>
       <w:sdtContent>
@@ -699,6 +676,7 @@
       </w:pPr>
       <w:r>
         <w:rPr>
+          <w:noProof/>
           <w:sz w:val="28"/>
           <w:szCs w:val="28"/>
         </w:rPr>
@@ -741,6 +719,9 @@
     </w:p>
     <w:p>
       <w:r>
+        <w:rPr>
+          <w:noProof/>
+        </w:rPr>
         <w:drawing>
           <wp:inline distT="0" distB="0" distL="0" distR="0" wp14:anchorId="2EE7CE8C" wp14:editId="2CE51241">
             <wp:extent cx="2026920" cy="1880912"/>
@@ -778,6 +759,9 @@
         </w:drawing>
       </w:r>
       <w:r>
+        <w:rPr>
+          <w:noProof/>
+        </w:rPr>
         <w:drawing>
           <wp:inline distT="0" distB="0" distL="0" distR="0" wp14:anchorId="459060A4" wp14:editId="0AC3F687">
             <wp:extent cx="2926080" cy="1551709"/>
@@ -1170,14 +1154,101 @@
     </w:p>
     <w:p>
       <w:pPr>
-        <w:rPr>
-          <w:sz w:val="28"/>
-          <w:szCs w:val="28"/>
-        </w:rPr>
-      </w:pPr>
-    </w:p>
-    <w:p>
-      <w:pPr>
+        <w:pStyle w:val="a7"/>
+        <w:numPr>
+          <w:ilvl w:val="0"/>
+          <w:numId w:val="2"/>
+        </w:numPr>
+        <w:rPr>
+          <w:sz w:val="28"/>
+          <w:szCs w:val="28"/>
+        </w:rPr>
+      </w:pPr>
+      <w:r>
+        <w:rPr>
+          <w:sz w:val="28"/>
+          <w:szCs w:val="28"/>
+        </w:rPr>
+        <w:t xml:space="preserve">Ссылка на </w:t>
+      </w:r>
+      <w:proofErr w:type="spellStart"/>
+      <w:r>
+        <w:rPr>
+          <w:sz w:val="28"/>
+          <w:szCs w:val="28"/>
+          <w:lang w:val="en-US"/>
+        </w:rPr>
+        <w:t>github</w:t>
+      </w:r>
+      <w:proofErr w:type="spellEnd"/>
+      <w:r>
+        <w:rPr>
+          <w:sz w:val="28"/>
+          <w:szCs w:val="28"/>
+        </w:rPr>
+        <w:t xml:space="preserve"> </w:t>
+      </w:r>
+      <w:r>
+        <w:rPr>
+          <w:sz w:val="28"/>
+          <w:szCs w:val="28"/>
+        </w:rPr>
+        <w:t xml:space="preserve">репозиторий с кодом программы на </w:t>
+      </w:r>
+      <w:r>
+        <w:rPr>
+          <w:sz w:val="28"/>
+          <w:szCs w:val="28"/>
+          <w:lang w:val="en-US"/>
+        </w:rPr>
+        <w:t>python</w:t>
+      </w:r>
+      <w:r>
+        <w:rPr>
+          <w:sz w:val="28"/>
+          <w:szCs w:val="28"/>
+        </w:rPr>
+        <w:t xml:space="preserve">, </w:t>
+      </w:r>
+      <w:r>
+        <w:rPr>
+          <w:sz w:val="28"/>
+          <w:szCs w:val="28"/>
+        </w:rPr>
+        <w:t>решение дополнительного задания</w:t>
+      </w:r>
+    </w:p>
+    <w:p>
+      <w:pPr>
+        <w:pStyle w:val="a7"/>
+        <w:ind w:firstLine="0"/>
+        <w:rPr>
+          <w:sz w:val="28"/>
+          <w:szCs w:val="28"/>
+        </w:rPr>
+      </w:pPr>
+      <w:hyperlink r:id="rId15" w:history="1">
+        <w:r>
+          <w:rPr>
+            <w:rStyle w:val="af1"/>
+            <w:sz w:val="28"/>
+            <w:szCs w:val="28"/>
+          </w:rPr>
+          <w:t>https://github.com/RomanGolovinn/CSE_ITMO/blob/main/informatics/sem1/labs/lab1/lab1.py</w:t>
+        </w:r>
+      </w:hyperlink>
+      <w:r>
+        <w:rPr>
+          <w:sz w:val="28"/>
+          <w:szCs w:val="28"/>
+        </w:rPr>
+        <w:t xml:space="preserve"> </w:t>
+      </w:r>
+    </w:p>
+    <w:p>
+      <w:pPr>
+        <w:pStyle w:val="a7"/>
+        <w:ind w:firstLine="0"/>
         <w:rPr>
           <w:sz w:val="28"/>
           <w:szCs w:val="28"/>
@@ -1211,10 +1282,9 @@
     </w:p>
     <w:p>
       <w:pPr>
-        <w:spacing w:line="278" w:lineRule="auto"/>
-        <w:ind w:firstLine="0"/>
-        <w:jc w:val="left"/>
-        <w:rPr>
+        <w:pStyle w:val="1"/>
+        <w:rPr>
+          <w:rFonts w:ascii="Times New Roman" w:hAnsi="Times New Roman" w:cs="Times New Roman"/>
           <w:sz w:val="28"/>
           <w:szCs w:val="28"/>
         </w:rPr>
@@ -1226,14 +1296,6 @@
         </w:rPr>
         <w:br w:type="page"/>
       </w:r>
-    </w:p>
-    <w:p>
-      <w:pPr>
-        <w:pStyle w:val="1"/>
-        <w:rPr>
-          <w:rFonts w:ascii="Times New Roman" w:hAnsi="Times New Roman" w:cs="Times New Roman"/>
-        </w:rPr>
-      </w:pPr>
       <w:bookmarkStart w:id="3" w:name="_Toc209731838"/>
       <w:r>
         <w:rPr>
@@ -1351,7 +1413,6 @@
         <w:rPr>
           <w:sz w:val="28"/>
           <w:szCs w:val="28"/>
-          <w:lang w:val="en-US"/>
         </w:rPr>
       </w:pPr>
     </w:p>
@@ -1383,19 +1444,12 @@
           <w:sz w:val="28"/>
           <w:szCs w:val="28"/>
         </w:rPr>
-        <w:t xml:space="preserve">В ходе выполнения лабораторной работы были использованы материалы из презентации к лекции 1 и раздел 3 «Системы счисления» учебника </w:t>
-      </w:r>
-      <w:r>
-        <w:rPr>
-          <w:sz w:val="28"/>
-          <w:szCs w:val="28"/>
-        </w:rPr>
-        <w:t>Алексеев Е.Г., Богатырев С.Д. Информатика.</w:t>
+        <w:t>В ходе выполнения лабораторной работы были использованы материалы из презентации к лекции 1 и раздел 3 «Системы счисления» учебника Алексеев Е.Г., Богатырев С.Д. Информатика.</w:t>
       </w:r>
     </w:p>
     <w:sectPr>
-      <w:footerReference w:type="default" r:id="rId15"/>
-      <w:footerReference w:type="first" r:id="rId16"/>
+      <w:footerReference w:type="default" r:id="rId16"/>
+      <w:footerReference w:type="first" r:id="rId17"/>
       <w:pgSz w:w="11906" w:h="16838"/>
       <w:pgMar w:top="1134" w:right="850" w:bottom="1134" w:left="1701" w:header="708" w:footer="708" w:gutter="0"/>
       <w:pgNumType w:start="1"/>
@@ -2496,6 +2550,7 @@
       <w:numPr>
         <w:ilvl w:val="1"/>
       </w:numPr>
+      <w:ind w:firstLine="709"/>
     </w:pPr>
     <w:rPr>
       <w:rFonts w:eastAsiaTheme="majorEastAsia" w:cstheme="majorBidi"/>
@@ -2712,6 +2767,18 @@
     <w:rPr>
       <w:color w:val="0563C1" w:themeColor="hyperlink"/>
       <w:u w:val="single"/>
+    </w:rPr>
+  </w:style>
+  <w:style w:type="character" w:styleId="af2">
+    <w:name w:val="Unresolved Mention"/>
+    <w:basedOn w:val="a0"/>
+    <w:uiPriority w:val="99"/>
+    <w:semiHidden/>
+    <w:unhideWhenUsed/>
+    <w:rsid w:val="001C420A"/>
+    <w:rPr>
+      <w:color w:val="605E5C"/>
+      <w:shd w:val="clear" w:color="auto" w:fill="E1DFDD"/>
     </w:rPr>
   </w:style>
 </w:styles>

</xml_diff>